<commit_message>
Updated January 20 agenda
</commit_message>
<xml_diff>
--- a/Agendas/January 20.docx
+++ b/Agendas/January 20.docx
@@ -284,9 +284,16 @@
       </w:r>
     </w:p>
     <w:p>
+      <w:pPr>
+        <w:pStyle w:val="ListParagraph"/>
+        <w:numPr>
+          <w:ilvl w:val="0"/>
+          <w:numId w:val="1"/>
+        </w:numPr>
+      </w:pPr>
       <w:r>
         <w:lastRenderedPageBreak/>
-        <w:t xml:space="preserve">Concentrate on </w:t>
+        <w:t>Brief winter kickoff presentation planning.</w:t>
       </w:r>
     </w:p>
     <w:sectPr>

</xml_diff>